<commit_message>
Testing OK - pasa todos los casos de prueba
</commit_message>
<xml_diff>
--- a/preparación de prueba/lote de prueba/documentación.docx
+++ b/preparación de prueba/lote de prueba/documentación.docx
@@ -26,13 +26,7 @@
         <w:rPr>
           <w:b/>
         </w:rPr>
-        <w:t>01</w:t>
-      </w:r>
-      <w:r>
-        <w:rPr>
-          <w:b/>
-        </w:rPr>
-        <w:t>_</w:t>
+        <w:t>01_</w:t>
       </w:r>
       <w:r>
         <w:rPr>
@@ -224,29 +218,20 @@
           </w:tcPr>
           <w:p>
             <w:r>
-              <w:t>AAATCCG</w:t>
-            </w:r>
-            <w:r>
-              <w:t>GGA</w:t>
-            </w:r>
-            <w:r>
-              <w:t>TTT</w:t>
-            </w:r>
-            <w:r>
-              <w:t>CAATTGGGGGATTF</w:t>
-            </w:r>
-          </w:p>
-        </w:tc>
-        <w:tc>
-          <w:tcPr>
-            <w:tcW w:w="4247" w:type="dxa"/>
-          </w:tcPr>
-          <w:p>
-            <w:pPr>
-              <w:cnfStyle w:val="000000100000" w:firstRow="0" w:lastRow="0" w:firstColumn="0" w:lastColumn="0" w:oddVBand="0" w:evenVBand="0" w:oddHBand="1" w:evenHBand="0" w:firstRowFirstColumn="0" w:firstRowLastColumn="0" w:lastRowFirstColumn="0" w:lastRowLastColumn="0"/>
-            </w:pPr>
-            <w:r>
-              <w:t>27</w:t>
+              <w:t>AAATCCGGGATTTCAATTGGGGGATTF</w:t>
+            </w:r>
+          </w:p>
+        </w:tc>
+        <w:tc>
+          <w:tcPr>
+            <w:tcW w:w="4247" w:type="dxa"/>
+          </w:tcPr>
+          <w:p>
+            <w:pPr>
+              <w:cnfStyle w:val="000000100000" w:firstRow="0" w:lastRow="0" w:firstColumn="0" w:lastColumn="0" w:oddVBand="0" w:evenVBand="0" w:oddHBand="1" w:evenHBand="0" w:firstRowFirstColumn="0" w:firstRowLastColumn="0" w:lastRowFirstColumn="0" w:lastRowLastColumn="0"/>
+            </w:pPr>
+            <w:r>
+              <w:t>26</w:t>
             </w:r>
           </w:p>
           <w:p>
@@ -360,33 +345,23 @@
           </w:tcPr>
           <w:p>
             <w:r>
-              <w:t>C</w:t>
-            </w:r>
-            <w:r>
-              <w:t>TT</w:t>
-            </w:r>
-            <w:r>
-              <w:t>GGGATTTCAA</w:t>
-            </w:r>
-            <w:r>
-              <w:t>T</w:t>
-            </w:r>
-            <w:r>
-              <w:t>ATTF</w:t>
-            </w:r>
-          </w:p>
-        </w:tc>
-        <w:tc>
-          <w:tcPr>
-            <w:tcW w:w="4247" w:type="dxa"/>
-          </w:tcPr>
-          <w:p>
-            <w:pPr>
-              <w:cnfStyle w:val="000000100000" w:firstRow="0" w:lastRow="0" w:firstColumn="0" w:lastColumn="0" w:oddVBand="0" w:evenVBand="0" w:oddHBand="1" w:evenHBand="0" w:firstRowFirstColumn="0" w:firstRowLastColumn="0" w:lastRowFirstColumn="0" w:lastRowLastColumn="0"/>
-            </w:pPr>
-            <w:r>
-              <w:t>18</w:t>
-            </w:r>
+              <w:t>CTTGGGATTTCAATATTF</w:t>
+            </w:r>
+          </w:p>
+        </w:tc>
+        <w:tc>
+          <w:tcPr>
+            <w:tcW w:w="4247" w:type="dxa"/>
+          </w:tcPr>
+          <w:p>
+            <w:pPr>
+              <w:cnfStyle w:val="000000100000" w:firstRow="0" w:lastRow="0" w:firstColumn="0" w:lastColumn="0" w:oddVBand="0" w:evenVBand="0" w:oddHBand="1" w:evenHBand="0" w:firstRowFirstColumn="0" w:firstRowLastColumn="0" w:lastRowFirstColumn="0" w:lastRowLastColumn="0"/>
+            </w:pPr>
+            <w:r>
+              <w:t>17</w:t>
+            </w:r>
+            <w:bookmarkStart w:id="0" w:name="_GoBack"/>
+            <w:bookmarkEnd w:id="0"/>
           </w:p>
           <w:p>
             <w:pPr>
@@ -922,8 +897,6 @@
             <w:r>
               <w:t>5</w:t>
             </w:r>
-            <w:bookmarkStart w:id="0" w:name="_GoBack"/>
-            <w:bookmarkEnd w:id="0"/>
           </w:p>
         </w:tc>
       </w:tr>
@@ -1057,6 +1030,7 @@
     <w:r>
       <w:rPr>
         <w:noProof/>
+        <w:lang w:eastAsia="es-AR"/>
       </w:rPr>
       <mc:AlternateContent>
         <mc:Choice Requires="wps">
@@ -1132,6 +1106,7 @@
                             <w:dataBinding w:prefixMappings="xmlns:ns0='http://purl.org/dc/elements/1.1/' xmlns:ns1='http://schemas.openxmlformats.org/package/2006/metadata/core-properties' " w:xpath="/ns1:coreProperties[1]/ns0:title[1]" w:storeItemID="{6C3C8BC8-F283-45AE-878A-BAB7291924A1}"/>
                             <w:text/>
                           </w:sdtPr>
+                          <w:sdtEndPr/>
                           <w:sdtContent>
                             <w:p>
                               <w:pPr>

</xml_diff>